<commit_message>
update readme with custom border instructions
</commit_message>
<xml_diff>
--- a/FSEarthTiles/Docs/Quick start - README first (FS2004, FSX, P3D).docx
+++ b/FSEarthTiles/Docs/Quick start - README first (FS2004, FSX, P3D).docx
@@ -145,13 +145,7 @@
         <w:t>Note that the FSET manual is the file called UserDocu.pdf inside the Docs directory.</w:t>
       </w:r>
       <w:r>
-        <w:t xml:space="preserve"> </w:t>
-      </w:r>
-      <w:r>
-        <w:t>But this is from the original FSET which did not have automatic water masking nor MSFS support.</w:t>
-      </w:r>
-      <w:r>
-        <w:t xml:space="preserve"> </w:t>
+        <w:t xml:space="preserve"> But this is from the original FSET which did not have automatic water masking nor MSFS support. </w:t>
       </w:r>
       <w:r>
         <w:t>Scenproc also comes with its own manuals. Please consult these if any questions arise!</w:t>
@@ -430,16 +424,7 @@
         <w:ind w:right="256"/>
       </w:pPr>
       <w:r>
-        <w:t xml:space="preserve">You can select which server to download from with the “Earth Service” </w:t>
-      </w:r>
-      <w:r>
-        <w:t>d</w:t>
-      </w:r>
-      <w:r>
-        <w:t>ropdown and the download resolution using the “Download Resolution” dropdown.</w:t>
-      </w:r>
-      <w:r>
-        <w:t xml:space="preserve"> Choose </w:t>
+        <w:t xml:space="preserve">You can select which server to download from with the “Earth Service” dropdown and the download resolution using the “Download Resolution” dropdown. Choose </w:t>
       </w:r>
       <w:r>
         <w:lastRenderedPageBreak/>
@@ -2380,6 +2365,308 @@
     <w:p>
       <w:pPr>
         <w:pStyle w:val="BodyText"/>
+        <w:spacing w:before="2"/>
+        <w:rPr>
+          <w:b/>
+          <w:bCs/>
+        </w:rPr>
+      </w:pPr>
+      <w:r>
+        <w:rPr>
+          <w:b/>
+          <w:bCs/>
+        </w:rPr>
+        <w:lastRenderedPageBreak/>
+        <w:t>To create sceneries with custom/non-rectangular borders using Google Earth:</w:t>
+      </w:r>
+    </w:p>
+    <w:p>
+      <w:pPr>
+        <w:pStyle w:val="BodyText"/>
+        <w:numPr>
+          <w:ilvl w:val="0"/>
+          <w:numId w:val="9"/>
+        </w:numPr>
+        <w:spacing w:before="2"/>
+      </w:pPr>
+      <w:r>
+        <w:t>Create a file called AreaKML.kml with google earth.</w:t>
+      </w:r>
+    </w:p>
+    <w:p>
+      <w:pPr>
+        <w:pStyle w:val="BodyText"/>
+        <w:numPr>
+          <w:ilvl w:val="0"/>
+          <w:numId w:val="9"/>
+        </w:numPr>
+        <w:spacing w:before="2"/>
+      </w:pPr>
+      <w:r>
+        <w:t>Inside this file, add a polygon describing the custom border desired.</w:t>
+      </w:r>
+    </w:p>
+    <w:p>
+      <w:pPr>
+        <w:pStyle w:val="BodyText"/>
+        <w:numPr>
+          <w:ilvl w:val="0"/>
+          <w:numId w:val="9"/>
+        </w:numPr>
+        <w:spacing w:before="2"/>
+      </w:pPr>
+      <w:r>
+        <w:t>The polygon must be named LandPool.</w:t>
+      </w:r>
+    </w:p>
+    <w:p>
+      <w:pPr>
+        <w:pStyle w:val="BodyText"/>
+        <w:numPr>
+          <w:ilvl w:val="0"/>
+          <w:numId w:val="9"/>
+        </w:numPr>
+        <w:spacing w:before="2"/>
+      </w:pPr>
+      <w:r>
+        <w:t>Save the file.</w:t>
+      </w:r>
+    </w:p>
+    <w:p>
+      <w:pPr>
+        <w:pStyle w:val="BodyText"/>
+        <w:numPr>
+          <w:ilvl w:val="0"/>
+          <w:numId w:val="9"/>
+        </w:numPr>
+        <w:spacing w:before="2"/>
+      </w:pPr>
+      <w:r>
+        <w:t>Place the AreaKML.kml file inside the FSET working folder.</w:t>
+      </w:r>
+    </w:p>
+    <w:p>
+      <w:pPr>
+        <w:pStyle w:val="BodyText"/>
+        <w:spacing w:before="2"/>
+      </w:pPr>
+    </w:p>
+    <w:p>
+      <w:pPr>
+        <w:pStyle w:val="BodyText"/>
+        <w:spacing w:before="2"/>
+        <w:rPr>
+          <w:b/>
+          <w:bCs/>
+        </w:rPr>
+      </w:pPr>
+      <w:r>
+        <w:rPr>
+          <w:b/>
+          <w:bCs/>
+        </w:rPr>
+        <w:t xml:space="preserve">To create sceneries with custom/non-rectangular borders </w:t>
+      </w:r>
+      <w:r>
+        <w:rPr>
+          <w:b/>
+          <w:bCs/>
+        </w:rPr>
+        <w:t>from a shapefile (.shp)</w:t>
+      </w:r>
+      <w:r>
+        <w:rPr>
+          <w:b/>
+          <w:bCs/>
+        </w:rPr>
+        <w:t>:</w:t>
+      </w:r>
+    </w:p>
+    <w:p>
+      <w:pPr>
+        <w:pStyle w:val="BodyText"/>
+        <w:numPr>
+          <w:ilvl w:val="0"/>
+          <w:numId w:val="10"/>
+        </w:numPr>
+        <w:spacing w:before="2"/>
+      </w:pPr>
+      <w:r>
+        <w:t>Open the .shp file inside Google Earth.</w:t>
+      </w:r>
+    </w:p>
+    <w:p>
+      <w:pPr>
+        <w:pStyle w:val="BodyText"/>
+        <w:numPr>
+          <w:ilvl w:val="0"/>
+          <w:numId w:val="10"/>
+        </w:numPr>
+        <w:spacing w:before="2"/>
+      </w:pPr>
+      <w:r>
+        <w:t>Click on the arrows inside the .shp file until the desired polygon is encountered.</w:t>
+      </w:r>
+    </w:p>
+    <w:p>
+      <w:pPr>
+        <w:pStyle w:val="BodyText"/>
+        <w:spacing w:before="2"/>
+        <w:ind w:left="720"/>
+      </w:pPr>
+      <w:r>
+        <w:drawing>
+          <wp:inline distT="0" distB="0" distL="0" distR="0" wp14:anchorId="1466843B" wp14:editId="7C5F1DBE">
+            <wp:extent cx="5600700" cy="2386965"/>
+            <wp:effectExtent l="0" t="0" r="0" b="0"/>
+            <wp:docPr id="2" name="Picture 2" descr="A screenshot of a computer&#10;&#10;Description automatically generated"/>
+            <wp:cNvGraphicFramePr>
+              <a:graphicFrameLocks xmlns:a="http://schemas.openxmlformats.org/drawingml/2006/main" noChangeAspect="1"/>
+            </wp:cNvGraphicFramePr>
+            <a:graphic xmlns:a="http://schemas.openxmlformats.org/drawingml/2006/main">
+              <a:graphicData uri="http://schemas.openxmlformats.org/drawingml/2006/picture">
+                <pic:pic xmlns:pic="http://schemas.openxmlformats.org/drawingml/2006/picture">
+                  <pic:nvPicPr>
+                    <pic:cNvPr id="2" name="Picture 2" descr="A screenshot of a computer&#10;&#10;Description automatically generated"/>
+                    <pic:cNvPicPr/>
+                  </pic:nvPicPr>
+                  <pic:blipFill>
+                    <a:blip r:embed="rId14"/>
+                    <a:stretch>
+                      <a:fillRect/>
+                    </a:stretch>
+                  </pic:blipFill>
+                  <pic:spPr>
+                    <a:xfrm>
+                      <a:off x="0" y="0"/>
+                      <a:ext cx="5600700" cy="2386965"/>
+                    </a:xfrm>
+                    <a:prstGeom prst="rect">
+                      <a:avLst/>
+                    </a:prstGeom>
+                  </pic:spPr>
+                </pic:pic>
+              </a:graphicData>
+            </a:graphic>
+          </wp:inline>
+        </w:drawing>
+      </w:r>
+      <w:r>
+        <w:t>Click on the polygon that is to become the custom border.</w:t>
+      </w:r>
+    </w:p>
+    <w:p>
+      <w:pPr>
+        <w:pStyle w:val="BodyText"/>
+        <w:numPr>
+          <w:ilvl w:val="0"/>
+          <w:numId w:val="10"/>
+        </w:numPr>
+        <w:spacing w:before="2"/>
+      </w:pPr>
+      <w:r>
+        <w:t>Rename it to LandPool.</w:t>
+      </w:r>
+    </w:p>
+    <w:p>
+      <w:pPr>
+        <w:pStyle w:val="BodyText"/>
+        <w:numPr>
+          <w:ilvl w:val="0"/>
+          <w:numId w:val="10"/>
+        </w:numPr>
+        <w:spacing w:before="2"/>
+      </w:pPr>
+      <w:r>
+        <w:t xml:space="preserve">If the polygon in question is a multigeometry polygon, </w:t>
+      </w:r>
+      <w:r>
+        <w:t>right click on the polygon and choose “split apart multi geometry”. Otherwise, skip this step.</w:t>
+      </w:r>
+    </w:p>
+    <w:p>
+      <w:pPr>
+        <w:pStyle w:val="BodyText"/>
+        <w:spacing w:before="2"/>
+        <w:ind w:left="720"/>
+      </w:pPr>
+      <w:r>
+        <w:drawing>
+          <wp:inline distT="0" distB="0" distL="0" distR="0" wp14:anchorId="220C2044" wp14:editId="3F5F610E">
+            <wp:extent cx="5600700" cy="2727960"/>
+            <wp:effectExtent l="0" t="0" r="0" b="0"/>
+            <wp:docPr id="3" name="Picture 3" descr="A screenshot of a computer&#10;&#10;Description automatically generated"/>
+            <wp:cNvGraphicFramePr>
+              <a:graphicFrameLocks xmlns:a="http://schemas.openxmlformats.org/drawingml/2006/main" noChangeAspect="1"/>
+            </wp:cNvGraphicFramePr>
+            <a:graphic xmlns:a="http://schemas.openxmlformats.org/drawingml/2006/main">
+              <a:graphicData uri="http://schemas.openxmlformats.org/drawingml/2006/picture">
+                <pic:pic xmlns:pic="http://schemas.openxmlformats.org/drawingml/2006/picture">
+                  <pic:nvPicPr>
+                    <pic:cNvPr id="3" name="Picture 3" descr="A screenshot of a computer&#10;&#10;Description automatically generated"/>
+                    <pic:cNvPicPr/>
+                  </pic:nvPicPr>
+                  <pic:blipFill>
+                    <a:blip r:embed="rId15"/>
+                    <a:stretch>
+                      <a:fillRect/>
+                    </a:stretch>
+                  </pic:blipFill>
+                  <pic:spPr>
+                    <a:xfrm>
+                      <a:off x="0" y="0"/>
+                      <a:ext cx="5600700" cy="2727960"/>
+                    </a:xfrm>
+                    <a:prstGeom prst="rect">
+                      <a:avLst/>
+                    </a:prstGeom>
+                  </pic:spPr>
+                </pic:pic>
+              </a:graphicData>
+            </a:graphic>
+          </wp:inline>
+        </w:drawing>
+      </w:r>
+    </w:p>
+    <w:p>
+      <w:pPr>
+        <w:pStyle w:val="BodyText"/>
+        <w:numPr>
+          <w:ilvl w:val="0"/>
+          <w:numId w:val="10"/>
+        </w:numPr>
+        <w:spacing w:before="2"/>
+      </w:pPr>
+      <w:r>
+        <w:t>Click Save As, and export to a KML file called AreaKML.kml.</w:t>
+      </w:r>
+    </w:p>
+    <w:p>
+      <w:pPr>
+        <w:pStyle w:val="BodyText"/>
+        <w:numPr>
+          <w:ilvl w:val="0"/>
+          <w:numId w:val="10"/>
+        </w:numPr>
+        <w:spacing w:before="2"/>
+      </w:pPr>
+      <w:r>
+        <w:t>Place the AreaKML.kml file inside the FSET working folder.</w:t>
+      </w:r>
+    </w:p>
+    <w:p>
+      <w:pPr>
+        <w:pStyle w:val="BodyText"/>
+        <w:spacing w:before="2"/>
+        <w:rPr>
+          <w:b/>
+          <w:bCs/>
+        </w:rPr>
+      </w:pPr>
+    </w:p>
+    <w:p>
+      <w:pPr>
+        <w:pStyle w:val="BodyText"/>
         <w:spacing w:before="90"/>
         <w:ind w:left="100" w:right="6988"/>
         <w:rPr>
@@ -2392,7 +2679,6 @@
           <w:b/>
           <w:bCs/>
         </w:rPr>
-        <w:lastRenderedPageBreak/>
         <w:t>Addendum:</w:t>
       </w:r>
     </w:p>
@@ -2403,6 +2689,7 @@
         <w:ind w:left="100"/>
       </w:pPr>
       <w:r>
+        <w:lastRenderedPageBreak/>
         <w:t>You can obtain the P3D resample.exe by installing the P3D SDK provided by Lockheed Martin on their site where you download P3D. For FSX, resample.exe can be found by installing the FSX SDK found in the FSX Deluxe Disc 1 or in FSX Acceleration Pack (or FSX Gold which includes the Acceleration pack). The Steam edition of FSX does have an SDK but doesn't include the resample.exe executable, so you will have to install the regular SDK from any of these other sources (the FSX SDK has its own installer and can be installed separately without having to install the full game). For imagetool.exe and resample.exe for FS2004, please find the SDK online and download it.</w:t>
       </w:r>
     </w:p>
@@ -2503,7 +2790,7 @@
       </w:r>
     </w:p>
     <w:sectPr>
-      <w:headerReference w:type="default" r:id="rId14"/>
+      <w:headerReference w:type="default" r:id="rId16"/>
       <w:pgSz w:w="12240" w:h="15840"/>
       <w:pgMar w:top="1360" w:right="1720" w:bottom="280" w:left="1700" w:header="720" w:footer="720" w:gutter="0"/>
       <w:cols w:space="720"/>
@@ -2583,6 +2870,95 @@
 <file path=word/numbering.xml><?xml version="1.0" encoding="utf-8"?>
 <w:numbering xmlns:wpc="http://schemas.microsoft.com/office/word/2010/wordprocessingCanvas" xmlns:cx="http://schemas.microsoft.com/office/drawing/2014/chartex" xmlns:cx1="http://schemas.microsoft.com/office/drawing/2015/9/8/chartex" xmlns:cx2="http://schemas.microsoft.com/office/drawing/2015/10/21/chartex" xmlns:cx3="http://schemas.microsoft.com/office/drawing/2016/5/9/chartex" xmlns:cx4="http://schemas.microsoft.com/office/drawing/2016/5/10/chartex" xmlns:cx5="http://schemas.microsoft.com/office/drawing/2016/5/11/chartex" xmlns:cx6="http://schemas.microsoft.com/office/drawing/2016/5/12/chartex" xmlns:cx7="http://schemas.microsoft.com/office/drawing/2016/5/13/chartex" xmlns:cx8="http://schemas.microsoft.com/office/drawing/2016/5/14/chartex" xmlns:mc="http://schemas.openxmlformats.org/markup-compatibility/2006" xmlns:aink="http://schemas.microsoft.com/office/drawing/2016/ink" xmlns:am3d="http://schemas.microsoft.com/office/drawing/2017/model3d" xmlns:o="urn:schemas-microsoft-com:office:office" xmlns:oel="http://schemas.microsoft.com/office/2019/extlst" xmlns:r="http://schemas.openxmlformats.org/officeDocument/2006/relationships" xmlns:m="http://schemas.openxmlformats.org/officeDocument/2006/math" xmlns:v="urn:schemas-microsoft-com:vml" xmlns:wp14="http://schemas.microsoft.com/office/word/2010/wordprocessingDrawing" xmlns:wp="http://schemas.openxmlformats.org/drawingml/2006/wordprocessingDrawing" xmlns:w10="urn:schemas-microsoft-com:office:word" xmlns:w="http://schemas.openxmlformats.org/wordprocessingml/2006/main" xmlns:w14="http://schemas.microsoft.com/office/word/2010/wordml" xmlns:w15="http://schemas.microsoft.com/office/word/2012/wordml" xmlns:w16cex="http://schemas.microsoft.com/office/word/2018/wordml/cex" xmlns:w16cid="http://schemas.microsoft.com/office/word/2016/wordml/cid" xmlns:w16="http://schemas.microsoft.com/office/word/2018/wordml" xmlns:w16sdtdh="http://schemas.microsoft.com/office/word/2020/wordml/sdtdatahash" xmlns:w16se="http://schemas.microsoft.com/office/word/2015/wordml/symex" xmlns:wpg="http://schemas.microsoft.com/office/word/2010/wordprocessingGroup" xmlns:wpi="http://schemas.microsoft.com/office/word/2010/wordprocessingInk" xmlns:wne="http://schemas.microsoft.com/office/word/2006/wordml" xmlns:wps="http://schemas.microsoft.com/office/word/2010/wordprocessingShape" mc:Ignorable="w14 w15 w16se w16cid w16 w16cex w16sdtdh wp14">
   <w:abstractNum w:abstractNumId="0" w15:restartNumberingAfterBreak="0">
+    <w:nsid w:val="0058561E"/>
+    <w:multiLevelType w:val="hybridMultilevel"/>
+    <w:tmpl w:val="4442EF20"/>
+    <w:lvl w:ilvl="0" w:tplc="0409000F">
+      <w:start w:val="1"/>
+      <w:numFmt w:val="decimal"/>
+      <w:lvlText w:val="%1."/>
+      <w:lvlJc w:val="left"/>
+      <w:pPr>
+        <w:ind w:left="720" w:hanging="360"/>
+      </w:pPr>
+      <w:rPr>
+        <w:rFonts w:hint="default"/>
+      </w:rPr>
+    </w:lvl>
+    <w:lvl w:ilvl="1" w:tplc="04090019" w:tentative="1">
+      <w:start w:val="1"/>
+      <w:numFmt w:val="lowerLetter"/>
+      <w:lvlText w:val="%2."/>
+      <w:lvlJc w:val="left"/>
+      <w:pPr>
+        <w:ind w:left="1440" w:hanging="360"/>
+      </w:pPr>
+    </w:lvl>
+    <w:lvl w:ilvl="2" w:tplc="0409001B" w:tentative="1">
+      <w:start w:val="1"/>
+      <w:numFmt w:val="lowerRoman"/>
+      <w:lvlText w:val="%3."/>
+      <w:lvlJc w:val="right"/>
+      <w:pPr>
+        <w:ind w:left="2160" w:hanging="180"/>
+      </w:pPr>
+    </w:lvl>
+    <w:lvl w:ilvl="3" w:tplc="0409000F" w:tentative="1">
+      <w:start w:val="1"/>
+      <w:numFmt w:val="decimal"/>
+      <w:lvlText w:val="%4."/>
+      <w:lvlJc w:val="left"/>
+      <w:pPr>
+        <w:ind w:left="2880" w:hanging="360"/>
+      </w:pPr>
+    </w:lvl>
+    <w:lvl w:ilvl="4" w:tplc="04090019" w:tentative="1">
+      <w:start w:val="1"/>
+      <w:numFmt w:val="lowerLetter"/>
+      <w:lvlText w:val="%5."/>
+      <w:lvlJc w:val="left"/>
+      <w:pPr>
+        <w:ind w:left="3600" w:hanging="360"/>
+      </w:pPr>
+    </w:lvl>
+    <w:lvl w:ilvl="5" w:tplc="0409001B" w:tentative="1">
+      <w:start w:val="1"/>
+      <w:numFmt w:val="lowerRoman"/>
+      <w:lvlText w:val="%6."/>
+      <w:lvlJc w:val="right"/>
+      <w:pPr>
+        <w:ind w:left="4320" w:hanging="180"/>
+      </w:pPr>
+    </w:lvl>
+    <w:lvl w:ilvl="6" w:tplc="0409000F" w:tentative="1">
+      <w:start w:val="1"/>
+      <w:numFmt w:val="decimal"/>
+      <w:lvlText w:val="%7."/>
+      <w:lvlJc w:val="left"/>
+      <w:pPr>
+        <w:ind w:left="5040" w:hanging="360"/>
+      </w:pPr>
+    </w:lvl>
+    <w:lvl w:ilvl="7" w:tplc="04090019" w:tentative="1">
+      <w:start w:val="1"/>
+      <w:numFmt w:val="lowerLetter"/>
+      <w:lvlText w:val="%8."/>
+      <w:lvlJc w:val="left"/>
+      <w:pPr>
+        <w:ind w:left="5760" w:hanging="360"/>
+      </w:pPr>
+    </w:lvl>
+    <w:lvl w:ilvl="8" w:tplc="0409001B" w:tentative="1">
+      <w:start w:val="1"/>
+      <w:numFmt w:val="lowerRoman"/>
+      <w:lvlText w:val="%9."/>
+      <w:lvlJc w:val="right"/>
+      <w:pPr>
+        <w:ind w:left="6480" w:hanging="180"/>
+      </w:pPr>
+    </w:lvl>
+  </w:abstractNum>
+  <w:abstractNum w:abstractNumId="1" w15:restartNumberingAfterBreak="0">
     <w:nsid w:val="00F84EAF"/>
     <w:multiLevelType w:val="hybridMultilevel"/>
     <w:tmpl w:val="918887B8"/>
@@ -2813,7 +3189,96 @@
       </w:rPr>
     </w:lvl>
   </w:abstractNum>
-  <w:abstractNum w:abstractNumId="1" w15:restartNumberingAfterBreak="0">
+  <w:abstractNum w:abstractNumId="2" w15:restartNumberingAfterBreak="0">
+    <w:nsid w:val="3C315F5D"/>
+    <w:multiLevelType w:val="hybridMultilevel"/>
+    <w:tmpl w:val="3F46E146"/>
+    <w:lvl w:ilvl="0" w:tplc="0409000F">
+      <w:start w:val="1"/>
+      <w:numFmt w:val="decimal"/>
+      <w:lvlText w:val="%1."/>
+      <w:lvlJc w:val="left"/>
+      <w:pPr>
+        <w:ind w:left="720" w:hanging="360"/>
+      </w:pPr>
+      <w:rPr>
+        <w:rFonts w:hint="default"/>
+      </w:rPr>
+    </w:lvl>
+    <w:lvl w:ilvl="1" w:tplc="04090019" w:tentative="1">
+      <w:start w:val="1"/>
+      <w:numFmt w:val="lowerLetter"/>
+      <w:lvlText w:val="%2."/>
+      <w:lvlJc w:val="left"/>
+      <w:pPr>
+        <w:ind w:left="1440" w:hanging="360"/>
+      </w:pPr>
+    </w:lvl>
+    <w:lvl w:ilvl="2" w:tplc="0409001B" w:tentative="1">
+      <w:start w:val="1"/>
+      <w:numFmt w:val="lowerRoman"/>
+      <w:lvlText w:val="%3."/>
+      <w:lvlJc w:val="right"/>
+      <w:pPr>
+        <w:ind w:left="2160" w:hanging="180"/>
+      </w:pPr>
+    </w:lvl>
+    <w:lvl w:ilvl="3" w:tplc="0409000F" w:tentative="1">
+      <w:start w:val="1"/>
+      <w:numFmt w:val="decimal"/>
+      <w:lvlText w:val="%4."/>
+      <w:lvlJc w:val="left"/>
+      <w:pPr>
+        <w:ind w:left="2880" w:hanging="360"/>
+      </w:pPr>
+    </w:lvl>
+    <w:lvl w:ilvl="4" w:tplc="04090019" w:tentative="1">
+      <w:start w:val="1"/>
+      <w:numFmt w:val="lowerLetter"/>
+      <w:lvlText w:val="%5."/>
+      <w:lvlJc w:val="left"/>
+      <w:pPr>
+        <w:ind w:left="3600" w:hanging="360"/>
+      </w:pPr>
+    </w:lvl>
+    <w:lvl w:ilvl="5" w:tplc="0409001B" w:tentative="1">
+      <w:start w:val="1"/>
+      <w:numFmt w:val="lowerRoman"/>
+      <w:lvlText w:val="%6."/>
+      <w:lvlJc w:val="right"/>
+      <w:pPr>
+        <w:ind w:left="4320" w:hanging="180"/>
+      </w:pPr>
+    </w:lvl>
+    <w:lvl w:ilvl="6" w:tplc="0409000F" w:tentative="1">
+      <w:start w:val="1"/>
+      <w:numFmt w:val="decimal"/>
+      <w:lvlText w:val="%7."/>
+      <w:lvlJc w:val="left"/>
+      <w:pPr>
+        <w:ind w:left="5040" w:hanging="360"/>
+      </w:pPr>
+    </w:lvl>
+    <w:lvl w:ilvl="7" w:tplc="04090019" w:tentative="1">
+      <w:start w:val="1"/>
+      <w:numFmt w:val="lowerLetter"/>
+      <w:lvlText w:val="%8."/>
+      <w:lvlJc w:val="left"/>
+      <w:pPr>
+        <w:ind w:left="5760" w:hanging="360"/>
+      </w:pPr>
+    </w:lvl>
+    <w:lvl w:ilvl="8" w:tplc="0409001B" w:tentative="1">
+      <w:start w:val="1"/>
+      <w:numFmt w:val="lowerRoman"/>
+      <w:lvlText w:val="%9."/>
+      <w:lvlJc w:val="right"/>
+      <w:pPr>
+        <w:ind w:left="6480" w:hanging="180"/>
+      </w:pPr>
+    </w:lvl>
+  </w:abstractNum>
+  <w:abstractNum w:abstractNumId="3" w15:restartNumberingAfterBreak="0">
     <w:nsid w:val="49DD71E5"/>
     <w:multiLevelType w:val="hybridMultilevel"/>
     <w:tmpl w:val="C6A8C580"/>
@@ -2902,19 +3367,108 @@
       </w:pPr>
     </w:lvl>
   </w:abstractNum>
-  <w:abstractNum w:abstractNumId="2" w15:restartNumberingAfterBreak="0">
+  <w:abstractNum w:abstractNumId="4" w15:restartNumberingAfterBreak="0">
     <w:nsid w:val="61391E11"/>
     <w:multiLevelType w:val="hybridMultilevel"/>
     <w:tmpl w:val="2FEE1A22"/>
     <w:numStyleLink w:val="Lettered"/>
   </w:abstractNum>
-  <w:abstractNum w:abstractNumId="3" w15:restartNumberingAfterBreak="0">
+  <w:abstractNum w:abstractNumId="5" w15:restartNumberingAfterBreak="0">
+    <w:nsid w:val="73EF6D82"/>
+    <w:multiLevelType w:val="hybridMultilevel"/>
+    <w:tmpl w:val="E3B67B50"/>
+    <w:lvl w:ilvl="0" w:tplc="0409000F">
+      <w:start w:val="1"/>
+      <w:numFmt w:val="decimal"/>
+      <w:lvlText w:val="%1."/>
+      <w:lvlJc w:val="left"/>
+      <w:pPr>
+        <w:ind w:left="720" w:hanging="360"/>
+      </w:pPr>
+      <w:rPr>
+        <w:rFonts w:hint="default"/>
+      </w:rPr>
+    </w:lvl>
+    <w:lvl w:ilvl="1" w:tplc="04090019" w:tentative="1">
+      <w:start w:val="1"/>
+      <w:numFmt w:val="lowerLetter"/>
+      <w:lvlText w:val="%2."/>
+      <w:lvlJc w:val="left"/>
+      <w:pPr>
+        <w:ind w:left="1440" w:hanging="360"/>
+      </w:pPr>
+    </w:lvl>
+    <w:lvl w:ilvl="2" w:tplc="0409001B" w:tentative="1">
+      <w:start w:val="1"/>
+      <w:numFmt w:val="lowerRoman"/>
+      <w:lvlText w:val="%3."/>
+      <w:lvlJc w:val="right"/>
+      <w:pPr>
+        <w:ind w:left="2160" w:hanging="180"/>
+      </w:pPr>
+    </w:lvl>
+    <w:lvl w:ilvl="3" w:tplc="0409000F" w:tentative="1">
+      <w:start w:val="1"/>
+      <w:numFmt w:val="decimal"/>
+      <w:lvlText w:val="%4."/>
+      <w:lvlJc w:val="left"/>
+      <w:pPr>
+        <w:ind w:left="2880" w:hanging="360"/>
+      </w:pPr>
+    </w:lvl>
+    <w:lvl w:ilvl="4" w:tplc="04090019" w:tentative="1">
+      <w:start w:val="1"/>
+      <w:numFmt w:val="lowerLetter"/>
+      <w:lvlText w:val="%5."/>
+      <w:lvlJc w:val="left"/>
+      <w:pPr>
+        <w:ind w:left="3600" w:hanging="360"/>
+      </w:pPr>
+    </w:lvl>
+    <w:lvl w:ilvl="5" w:tplc="0409001B" w:tentative="1">
+      <w:start w:val="1"/>
+      <w:numFmt w:val="lowerRoman"/>
+      <w:lvlText w:val="%6."/>
+      <w:lvlJc w:val="right"/>
+      <w:pPr>
+        <w:ind w:left="4320" w:hanging="180"/>
+      </w:pPr>
+    </w:lvl>
+    <w:lvl w:ilvl="6" w:tplc="0409000F" w:tentative="1">
+      <w:start w:val="1"/>
+      <w:numFmt w:val="decimal"/>
+      <w:lvlText w:val="%7."/>
+      <w:lvlJc w:val="left"/>
+      <w:pPr>
+        <w:ind w:left="5040" w:hanging="360"/>
+      </w:pPr>
+    </w:lvl>
+    <w:lvl w:ilvl="7" w:tplc="04090019" w:tentative="1">
+      <w:start w:val="1"/>
+      <w:numFmt w:val="lowerLetter"/>
+      <w:lvlText w:val="%8."/>
+      <w:lvlJc w:val="left"/>
+      <w:pPr>
+        <w:ind w:left="5760" w:hanging="360"/>
+      </w:pPr>
+    </w:lvl>
+    <w:lvl w:ilvl="8" w:tplc="0409001B" w:tentative="1">
+      <w:start w:val="1"/>
+      <w:numFmt w:val="lowerRoman"/>
+      <w:lvlText w:val="%9."/>
+      <w:lvlJc w:val="right"/>
+      <w:pPr>
+        <w:ind w:left="6480" w:hanging="180"/>
+      </w:pPr>
+    </w:lvl>
+  </w:abstractNum>
+  <w:abstractNum w:abstractNumId="6" w15:restartNumberingAfterBreak="0">
     <w:nsid w:val="75FD3C81"/>
     <w:multiLevelType w:val="hybridMultilevel"/>
     <w:tmpl w:val="918887B8"/>
     <w:numStyleLink w:val="Numbered"/>
   </w:abstractNum>
-  <w:abstractNum w:abstractNumId="4" w15:restartNumberingAfterBreak="0">
+  <w:abstractNum w:abstractNumId="7" w15:restartNumberingAfterBreak="0">
     <w:nsid w:val="7D6D0A3B"/>
     <w:multiLevelType w:val="hybridMultilevel"/>
     <w:tmpl w:val="2FEE1A22"/>
@@ -3146,31 +3700,40 @@
     </w:lvl>
   </w:abstractNum>
   <w:num w:numId="1" w16cid:durableId="2138452722">
-    <w:abstractNumId w:val="0"/>
+    <w:abstractNumId w:val="1"/>
   </w:num>
   <w:num w:numId="2" w16cid:durableId="1989245168">
-    <w:abstractNumId w:val="3"/>
+    <w:abstractNumId w:val="6"/>
   </w:num>
   <w:num w:numId="3" w16cid:durableId="163980977">
+    <w:abstractNumId w:val="7"/>
+  </w:num>
+  <w:num w:numId="4" w16cid:durableId="1090783556">
     <w:abstractNumId w:val="4"/>
   </w:num>
-  <w:num w:numId="4" w16cid:durableId="1090783556">
-    <w:abstractNumId w:val="2"/>
-  </w:num>
   <w:num w:numId="5" w16cid:durableId="517887632">
-    <w:abstractNumId w:val="3"/>
+    <w:abstractNumId w:val="6"/>
     <w:lvlOverride w:ilvl="0">
       <w:startOverride w:val="1"/>
     </w:lvlOverride>
   </w:num>
   <w:num w:numId="6" w16cid:durableId="1119228670">
-    <w:abstractNumId w:val="3"/>
+    <w:abstractNumId w:val="6"/>
     <w:lvlOverride w:ilvl="0">
       <w:startOverride w:val="1"/>
     </w:lvlOverride>
   </w:num>
   <w:num w:numId="7" w16cid:durableId="190992584">
-    <w:abstractNumId w:val="1"/>
+    <w:abstractNumId w:val="3"/>
+  </w:num>
+  <w:num w:numId="8" w16cid:durableId="679546282">
+    <w:abstractNumId w:val="5"/>
+  </w:num>
+  <w:num w:numId="9" w16cid:durableId="1123965604">
+    <w:abstractNumId w:val="0"/>
+  </w:num>
+  <w:num w:numId="10" w16cid:durableId="430472037">
+    <w:abstractNumId w:val="2"/>
   </w:num>
 </w:numbering>
 </file>
@@ -3662,6 +4225,7 @@
   </w:style>
   <w:style w:type="paragraph" w:styleId="BodyText">
     <w:name w:val="Body Text"/>
+    <w:link w:val="BodyTextChar"/>
     <w:pPr>
       <w:widowControl w:val="0"/>
     </w:pPr>
@@ -3750,6 +4314,19 @@
       <w:ind w:left="720"/>
       <w:contextualSpacing/>
     </w:pPr>
+  </w:style>
+  <w:style w:type="character" w:customStyle="1" w:styleId="BodyTextChar">
+    <w:name w:val="Body Text Char"/>
+    <w:basedOn w:val="DefaultParagraphFont"/>
+    <w:link w:val="BodyText"/>
+    <w:rsid w:val="00655841"/>
+    <w:rPr>
+      <w:rFonts w:eastAsia="Times New Roman"/>
+      <w:color w:val="000000"/>
+      <w:sz w:val="24"/>
+      <w:szCs w:val="24"/>
+      <w:u w:color="000000"/>
+    </w:rPr>
   </w:style>
 </w:styles>
 </file>

</xml_diff>

<commit_message>
add custom border tutorial video to readme
</commit_message>
<xml_diff>
--- a/FSEarthTiles/Docs/Quick start - README first (FS2004, FSX, P3D).docx
+++ b/FSEarthTiles/Docs/Quick start - README first (FS2004, FSX, P3D).docx
@@ -2465,21 +2465,7 @@
           <w:b/>
           <w:bCs/>
         </w:rPr>
-        <w:t xml:space="preserve">To create sceneries with custom/non-rectangular borders </w:t>
-      </w:r>
-      <w:r>
-        <w:rPr>
-          <w:b/>
-          <w:bCs/>
-        </w:rPr>
-        <w:t>from a shapefile (.shp)</w:t>
-      </w:r>
-      <w:r>
-        <w:rPr>
-          <w:b/>
-          <w:bCs/>
-        </w:rPr>
-        <w:t>:</w:t>
+        <w:t>To create sceneries with custom/non-rectangular borders from a shapefile (.shp):</w:t>
       </w:r>
     </w:p>
     <w:p>
@@ -2515,6 +2501,9 @@
         <w:ind w:left="720"/>
       </w:pPr>
       <w:r>
+        <w:rPr>
+          <w:noProof/>
+        </w:rPr>
         <w:drawing>
           <wp:inline distT="0" distB="0" distL="0" distR="0" wp14:anchorId="1466843B" wp14:editId="7C5F1DBE">
             <wp:extent cx="5600700" cy="2386965"/>
@@ -2578,10 +2567,7 @@
         <w:spacing w:before="2"/>
       </w:pPr>
       <w:r>
-        <w:t xml:space="preserve">If the polygon in question is a multigeometry polygon, </w:t>
-      </w:r>
-      <w:r>
-        <w:t>right click on the polygon and choose “split apart multi geometry”. Otherwise, skip this step.</w:t>
+        <w:t>If the polygon in question is a multigeometry polygon, right click on the polygon and choose “split apart multi geometry”. Otherwise, skip this step.</w:t>
       </w:r>
     </w:p>
     <w:p>
@@ -2591,6 +2577,9 @@
         <w:ind w:left="720"/>
       </w:pPr>
       <w:r>
+        <w:rPr>
+          <w:noProof/>
+        </w:rPr>
         <w:drawing>
           <wp:inline distT="0" distB="0" distL="0" distR="0" wp14:anchorId="220C2044" wp14:editId="3F5F610E">
             <wp:extent cx="5600700" cy="2727960"/>
@@ -2667,6 +2656,37 @@
     <w:p>
       <w:pPr>
         <w:pStyle w:val="BodyText"/>
+        <w:spacing w:before="2"/>
+        <w:rPr>
+          <w:b/>
+          <w:bCs/>
+        </w:rPr>
+      </w:pPr>
+      <w:r>
+        <w:rPr>
+          <w:b/>
+          <w:bCs/>
+        </w:rPr>
+        <w:t xml:space="preserve">Youtube video showing how to create custom borders (note: Area polygon is not required as shown in the video) : </w:t>
+      </w:r>
+      <w:hyperlink r:id="rId16" w:history="1">
+        <w:r>
+          <w:rPr>
+            <w:rStyle w:val="Hyperlink"/>
+          </w:rPr>
+          <w:t>https://www.youtube.com/watch?v=gKdhSAgWaZY</w:t>
+        </w:r>
+      </w:hyperlink>
+    </w:p>
+    <w:p>
+      <w:pPr>
+        <w:pStyle w:val="BodyText"/>
+        <w:spacing w:before="2"/>
+      </w:pPr>
+    </w:p>
+    <w:p>
+      <w:pPr>
+        <w:pStyle w:val="BodyText"/>
         <w:spacing w:before="90"/>
         <w:ind w:left="100" w:right="6988"/>
         <w:rPr>
@@ -2689,7 +2709,6 @@
         <w:ind w:left="100"/>
       </w:pPr>
       <w:r>
-        <w:lastRenderedPageBreak/>
         <w:t>You can obtain the P3D resample.exe by installing the P3D SDK provided by Lockheed Martin on their site where you download P3D. For FSX, resample.exe can be found by installing the FSX SDK found in the FSX Deluxe Disc 1 or in FSX Acceleration Pack (or FSX Gold which includes the Acceleration pack). The Steam edition of FSX does have an SDK but doesn't include the resample.exe executable, so you will have to install the regular SDK from any of these other sources (the FSX SDK has its own installer and can be installed separately without having to install the full game). For imagetool.exe and resample.exe for FS2004, please find the SDK online and download it.</w:t>
       </w:r>
     </w:p>
@@ -2790,7 +2809,7 @@
       </w:r>
     </w:p>
     <w:sectPr>
-      <w:headerReference w:type="default" r:id="rId16"/>
+      <w:headerReference w:type="default" r:id="rId17"/>
       <w:pgSz w:w="12240" w:h="15840"/>
       <w:pgMar w:top="1360" w:right="1720" w:bottom="280" w:left="1700" w:header="720" w:footer="720" w:gutter="0"/>
       <w:cols w:space="720"/>

</xml_diff>

<commit_message>
add instruction to have UseAreaKMLFile set to Yes
when using custom borders
</commit_message>
<xml_diff>
--- a/FSEarthTiles/Docs/Quick start - README first (FS2004, FSX, P3D).docx
+++ b/FSEarthTiles/Docs/Quick start - README first (FS2004, FSX, P3D).docx
@@ -2448,6 +2448,31 @@
     <w:p>
       <w:pPr>
         <w:pStyle w:val="BodyText"/>
+        <w:numPr>
+          <w:ilvl w:val="0"/>
+          <w:numId w:val="9"/>
+        </w:numPr>
+        <w:spacing w:before="2"/>
+      </w:pPr>
+      <w:r>
+        <w:t xml:space="preserve">Make sure </w:t>
+      </w:r>
+      <w:r>
+        <w:t>UseAreaKMLFile</w:t>
+      </w:r>
+      <w:r>
+        <w:t xml:space="preserve"> is set to </w:t>
+      </w:r>
+      <w:r>
+        <w:t>Y</w:t>
+      </w:r>
+      <w:r>
+        <w:t>es in the FSEarthtiles.ini file.</w:t>
+      </w:r>
+    </w:p>
+    <w:p>
+      <w:pPr>
+        <w:pStyle w:val="BodyText"/>
         <w:spacing w:before="2"/>
       </w:pPr>
     </w:p>
@@ -2646,6 +2671,25 @@
     <w:p>
       <w:pPr>
         <w:pStyle w:val="BodyText"/>
+        <w:numPr>
+          <w:ilvl w:val="0"/>
+          <w:numId w:val="10"/>
+        </w:numPr>
+        <w:spacing w:before="2"/>
+      </w:pPr>
+      <w:r>
+        <w:t xml:space="preserve">Make sure </w:t>
+      </w:r>
+      <w:r>
+        <w:t>UseAreaKMLFile</w:t>
+      </w:r>
+      <w:r>
+        <w:t xml:space="preserve"> is set to Yes in the FSEarthtiles.ini file.</w:t>
+      </w:r>
+    </w:p>
+    <w:p>
+      <w:pPr>
+        <w:pStyle w:val="BodyText"/>
         <w:spacing w:before="2"/>
         <w:rPr>
           <w:b/>
@@ -2667,6 +2711,7 @@
           <w:b/>
           <w:bCs/>
         </w:rPr>
+        <w:lastRenderedPageBreak/>
         <w:t xml:space="preserve">Youtube video showing how to create custom borders (note: Area polygon is not required as shown in the video) : </w:t>
       </w:r>
       <w:hyperlink r:id="rId16" w:history="1">

</xml_diff>